<commit_message>
ost pr1 created empty file
</commit_message>
<xml_diff>
--- a/3rd-Grade/Fifth-Semester/AKSP-Java/ПР5-Московка-АА.docx
+++ b/3rd-Grade/Fifth-Semester/AKSP-Java/ПР5-Московка-АА.docx
@@ -53,7 +53,7 @@
                           <pic:cNvPicPr/>
                         </pic:nvPicPr>
                         <pic:blipFill>
-                          <a:blip r:embed="rId5"/>
+                          <a:blip r:embed="rId6"/>
                           <a:stretch>
                             <a:fillRect/>
                           </a:stretch>
@@ -1281,42 +1281,6 @@
           <w:szCs w:val="36"/>
         </w:rPr>
       </w:pPr>
-      <w:r>
-        <w:rPr>
-          <w:rFonts w:ascii="Times New Roman" w:eastAsia="SimSun" w:hAnsi="Times New Roman"/>
-          <w:sz w:val="28"/>
-          <w:szCs w:val="36"/>
-        </w:rPr>
-        <w:t xml:space="preserve">Нечетные варианты реализуют синхронное взаимодействие через API. Чётные варианты реализуют несохранное асинхронное взаимодействие через </w:t>
-      </w:r>
-      <w:proofErr w:type="spellStart"/>
-      <w:r>
-        <w:rPr>
-          <w:rFonts w:ascii="Times New Roman" w:eastAsia="SimSun" w:hAnsi="Times New Roman"/>
-          <w:sz w:val="28"/>
-          <w:szCs w:val="36"/>
-        </w:rPr>
-        <w:t>WebSockets</w:t>
-      </w:r>
-      <w:proofErr w:type="spellEnd"/>
-      <w:r>
-        <w:rPr>
-          <w:rFonts w:ascii="Times New Roman" w:eastAsia="SimSun" w:hAnsi="Times New Roman"/>
-          <w:sz w:val="28"/>
-          <w:szCs w:val="36"/>
-        </w:rPr>
-        <w:t>.</w:t>
-      </w:r>
-    </w:p>
-    <w:p>
-      <w:pPr>
-        <w:ind w:firstLine="709"/>
-        <w:rPr>
-          <w:rFonts w:ascii="Times New Roman" w:eastAsia="SimSun" w:hAnsi="Times New Roman"/>
-          <w:sz w:val="28"/>
-          <w:szCs w:val="36"/>
-        </w:rPr>
-      </w:pPr>
     </w:p>
     <w:p>
       <w:pPr>
@@ -1356,125 +1320,6 @@
             <wp:extent cx="5940425" cy="5940425"/>
             <wp:effectExtent l="0" t="0" r="0" b="0"/>
             <wp:docPr id="17" name="Рисунок 17"/>
-            <wp:cNvGraphicFramePr>
-              <a:graphicFrameLocks xmlns:a="http://schemas.openxmlformats.org/drawingml/2006/main" noChangeAspect="1"/>
-            </wp:cNvGraphicFramePr>
-            <a:graphic xmlns:a="http://schemas.openxmlformats.org/drawingml/2006/main">
-              <a:graphicData uri="http://schemas.openxmlformats.org/drawingml/2006/picture">
-                <pic:pic xmlns:pic="http://schemas.openxmlformats.org/drawingml/2006/picture">
-                  <pic:nvPicPr>
-                    <pic:cNvPr id="1" name=""/>
-                    <pic:cNvPicPr/>
-                  </pic:nvPicPr>
-                  <pic:blipFill>
-                    <a:blip r:embed="rId6"/>
-                    <a:stretch>
-                      <a:fillRect/>
-                    </a:stretch>
-                  </pic:blipFill>
-                  <pic:spPr>
-                    <a:xfrm>
-                      <a:off x="0" y="0"/>
-                      <a:ext cx="5940425" cy="5940425"/>
-                    </a:xfrm>
-                    <a:prstGeom prst="rect">
-                      <a:avLst/>
-                    </a:prstGeom>
-                  </pic:spPr>
-                </pic:pic>
-              </a:graphicData>
-            </a:graphic>
-          </wp:inline>
-        </w:drawing>
-      </w:r>
-    </w:p>
-    <w:p>
-      <w:pPr>
-        <w:jc w:val="center"/>
-        <w:rPr>
-          <w:rFonts w:ascii="Times New Roman" w:hAnsi="Times New Roman"/>
-          <w:sz w:val="32"/>
-        </w:rPr>
-      </w:pPr>
-      <w:r>
-        <w:rPr>
-          <w:rFonts w:ascii="Times New Roman" w:hAnsi="Times New Roman"/>
-          <w:sz w:val="32"/>
-        </w:rPr>
-        <w:t xml:space="preserve">Рис. 1 </w:t>
-      </w:r>
-      <w:r>
-        <w:rPr>
-          <w:rFonts w:ascii="Times New Roman" w:hAnsi="Times New Roman"/>
-          <w:sz w:val="32"/>
-        </w:rPr>
-        <w:t xml:space="preserve">‒ </w:t>
-      </w:r>
-      <w:r>
-        <w:rPr>
-          <w:rFonts w:ascii="Times New Roman" w:hAnsi="Times New Roman"/>
-          <w:sz w:val="32"/>
-        </w:rPr>
-        <w:t>Листинг программного кода</w:t>
-      </w:r>
-      <w:r>
-        <w:rPr>
-          <w:rFonts w:ascii="Times New Roman" w:hAnsi="Times New Roman"/>
-          <w:sz w:val="32"/>
-        </w:rPr>
-        <w:t xml:space="preserve"> для </w:t>
-      </w:r>
-      <w:proofErr w:type="spellStart"/>
-      <w:r>
-        <w:rPr>
-          <w:rFonts w:ascii="Times New Roman" w:hAnsi="Times New Roman"/>
-          <w:sz w:val="32"/>
-          <w:lang w:val="en-US"/>
-        </w:rPr>
-        <w:t>SignUpController</w:t>
-      </w:r>
-      <w:proofErr w:type="spellEnd"/>
-    </w:p>
-    <w:p>
-      <w:pPr>
-        <w:jc w:val="center"/>
-        <w:rPr>
-          <w:rFonts w:ascii="Times New Roman" w:hAnsi="Times New Roman"/>
-          <w:b/>
-          <w:sz w:val="32"/>
-        </w:rPr>
-      </w:pPr>
-      <w:r>
-        <w:rPr>
-          <w:rFonts w:ascii="Times New Roman" w:hAnsi="Times New Roman"/>
-          <w:b/>
-          <w:sz w:val="32"/>
-        </w:rPr>
-        <w:lastRenderedPageBreak/>
-        <w:t>Вывод программы</w:t>
-      </w:r>
-    </w:p>
-    <w:p>
-      <w:pPr>
-        <w:jc w:val="center"/>
-        <w:rPr>
-          <w:rFonts w:ascii="Times New Roman" w:hAnsi="Times New Roman"/>
-          <w:b/>
-          <w:sz w:val="32"/>
-        </w:rPr>
-      </w:pPr>
-      <w:r>
-        <w:rPr>
-          <w:rFonts w:ascii="Times New Roman" w:hAnsi="Times New Roman"/>
-          <w:b/>
-          <w:noProof/>
-          <w:sz w:val="32"/>
-        </w:rPr>
-        <w:drawing>
-          <wp:inline distT="0" distB="0" distL="0" distR="0" wp14:anchorId="6771BE51" wp14:editId="119F1B65">
-            <wp:extent cx="5210902" cy="5953956"/>
-            <wp:effectExtent l="0" t="0" r="8890" b="8890"/>
-            <wp:docPr id="11" name="Рисунок 11"/>
             <wp:cNvGraphicFramePr>
               <a:graphicFrameLocks xmlns:a="http://schemas.openxmlformats.org/drawingml/2006/main" noChangeAspect="1"/>
             </wp:cNvGraphicFramePr>
@@ -1494,7 +1339,7 @@
                   <pic:spPr>
                     <a:xfrm>
                       <a:off x="0" y="0"/>
-                      <a:ext cx="5210902" cy="5953956"/>
+                      <a:ext cx="5940425" cy="5940425"/>
                     </a:xfrm>
                     <a:prstGeom prst="rect">
                       <a:avLst/>
@@ -1512,18 +1357,63 @@
         <w:jc w:val="center"/>
         <w:rPr>
           <w:rFonts w:ascii="Times New Roman" w:hAnsi="Times New Roman"/>
-          <w:bCs/>
+          <w:sz w:val="32"/>
+        </w:rPr>
+      </w:pPr>
+      <w:r>
+        <w:rPr>
+          <w:rFonts w:ascii="Times New Roman" w:hAnsi="Times New Roman"/>
+          <w:sz w:val="32"/>
+        </w:rPr>
+        <w:t xml:space="preserve">Рис. 1 </w:t>
+      </w:r>
+      <w:r>
+        <w:rPr>
+          <w:rFonts w:ascii="Times New Roman" w:hAnsi="Times New Roman"/>
+          <w:sz w:val="32"/>
+        </w:rPr>
+        <w:t xml:space="preserve">‒ </w:t>
+      </w:r>
+      <w:r>
+        <w:rPr>
+          <w:rFonts w:ascii="Times New Roman" w:hAnsi="Times New Roman"/>
+          <w:sz w:val="32"/>
+        </w:rPr>
+        <w:t>Листинг программного кода</w:t>
+      </w:r>
+      <w:r>
+        <w:rPr>
+          <w:rFonts w:ascii="Times New Roman" w:hAnsi="Times New Roman"/>
+          <w:sz w:val="32"/>
+        </w:rPr>
+        <w:t xml:space="preserve"> для </w:t>
+      </w:r>
+      <w:proofErr w:type="spellStart"/>
+      <w:r>
+        <w:rPr>
+          <w:rFonts w:ascii="Times New Roman" w:hAnsi="Times New Roman"/>
           <w:sz w:val="32"/>
           <w:lang w:val="en-US"/>
         </w:rPr>
-      </w:pPr>
-      <w:r>
-        <w:rPr>
-          <w:rFonts w:ascii="Times New Roman" w:hAnsi="Times New Roman"/>
-          <w:bCs/>
-          <w:sz w:val="32"/>
-        </w:rPr>
-        <w:t>Рисунок 2 – Форма регистрации нового пользователя</w:t>
+        <w:t>SignUpController</w:t>
+      </w:r>
+      <w:proofErr w:type="spellEnd"/>
+    </w:p>
+    <w:p>
+      <w:pPr>
+        <w:rPr>
+          <w:rFonts w:ascii="Times New Roman" w:hAnsi="Times New Roman"/>
+          <w:b/>
+          <w:sz w:val="32"/>
+        </w:rPr>
+      </w:pPr>
+      <w:r>
+        <w:rPr>
+          <w:rFonts w:ascii="Times New Roman" w:hAnsi="Times New Roman"/>
+          <w:b/>
+          <w:sz w:val="32"/>
+        </w:rPr>
+        <w:br w:type="page"/>
       </w:r>
     </w:p>
     <w:p>
@@ -1533,23 +1423,38 @@
           <w:rFonts w:ascii="Times New Roman" w:hAnsi="Times New Roman"/>
           <w:b/>
           <w:sz w:val="32"/>
-          <w:lang w:val="en-US"/>
         </w:rPr>
       </w:pPr>
       <w:r>
         <w:rPr>
           <w:rFonts w:ascii="Times New Roman" w:hAnsi="Times New Roman"/>
           <w:b/>
-          <w:noProof/>
-          <w:sz w:val="32"/>
-          <w:lang w:val="en-US"/>
+          <w:sz w:val="32"/>
         </w:rPr>
         <w:lastRenderedPageBreak/>
+        <w:t>Вывод программы</w:t>
+      </w:r>
+    </w:p>
+    <w:p>
+      <w:pPr>
+        <w:jc w:val="center"/>
+        <w:rPr>
+          <w:rFonts w:ascii="Times New Roman" w:hAnsi="Times New Roman"/>
+          <w:b/>
+          <w:sz w:val="32"/>
+        </w:rPr>
+      </w:pPr>
+      <w:r>
+        <w:rPr>
+          <w:rFonts w:ascii="Times New Roman" w:hAnsi="Times New Roman"/>
+          <w:b/>
+          <w:sz w:val="32"/>
+        </w:rPr>
         <w:drawing>
-          <wp:inline distT="0" distB="0" distL="0" distR="0" wp14:anchorId="106F218C" wp14:editId="1266ADE3">
-            <wp:extent cx="5277587" cy="6039693"/>
-            <wp:effectExtent l="0" t="0" r="0" b="0"/>
-            <wp:docPr id="12" name="Рисунок 12"/>
+          <wp:inline distT="0" distB="0" distL="0" distR="0" wp14:anchorId="3404F1FA" wp14:editId="1AAF2FEA">
+            <wp:extent cx="5940425" cy="1943100"/>
+            <wp:effectExtent l="19050" t="19050" r="22225" b="19050"/>
+            <wp:docPr id="2" name="Рисунок 2"/>
             <wp:cNvGraphicFramePr>
               <a:graphicFrameLocks xmlns:a="http://schemas.openxmlformats.org/drawingml/2006/main" noChangeAspect="1"/>
             </wp:cNvGraphicFramePr>
@@ -1569,11 +1474,16 @@
                   <pic:spPr>
                     <a:xfrm>
                       <a:off x="0" y="0"/>
-                      <a:ext cx="5277587" cy="6039693"/>
+                      <a:ext cx="5940425" cy="1943100"/>
                     </a:xfrm>
                     <a:prstGeom prst="rect">
                       <a:avLst/>
                     </a:prstGeom>
+                    <a:ln>
+                      <a:solidFill>
+                        <a:schemeClr val="tx1"/>
+                      </a:solidFill>
+                    </a:ln>
                   </pic:spPr>
                 </pic:pic>
               </a:graphicData>
@@ -1587,76 +1497,54 @@
         <w:jc w:val="center"/>
         <w:rPr>
           <w:rFonts w:ascii="Times New Roman" w:hAnsi="Times New Roman"/>
-          <w:sz w:val="32"/>
-        </w:rPr>
-      </w:pPr>
-      <w:r>
-        <w:rPr>
-          <w:rFonts w:ascii="Times New Roman" w:hAnsi="Times New Roman"/>
-          <w:sz w:val="32"/>
-        </w:rPr>
-        <w:t xml:space="preserve">Рис. </w:t>
-      </w:r>
-      <w:r>
-        <w:rPr>
-          <w:rFonts w:ascii="Times New Roman" w:hAnsi="Times New Roman"/>
-          <w:sz w:val="32"/>
-        </w:rPr>
-        <w:t>3</w:t>
-      </w:r>
-      <w:r>
-        <w:rPr>
-          <w:rFonts w:ascii="Times New Roman" w:hAnsi="Times New Roman"/>
-          <w:sz w:val="32"/>
-        </w:rPr>
-        <w:t xml:space="preserve"> ‒ Форма </w:t>
-      </w:r>
-      <w:r>
-        <w:rPr>
-          <w:rFonts w:ascii="Times New Roman" w:hAnsi="Times New Roman"/>
-          <w:sz w:val="32"/>
-        </w:rPr>
-        <w:t>авторизации</w:t>
-      </w:r>
-      <w:r>
-        <w:rPr>
-          <w:rFonts w:ascii="Times New Roman" w:hAnsi="Times New Roman"/>
-          <w:sz w:val="32"/>
-        </w:rPr>
-        <w:t xml:space="preserve"> со стороны клиента</w:t>
+          <w:bCs/>
+          <w:sz w:val="32"/>
+          <w:lang w:val="en-US"/>
+        </w:rPr>
+      </w:pPr>
+      <w:r>
+        <w:rPr>
+          <w:rFonts w:ascii="Times New Roman" w:hAnsi="Times New Roman"/>
+          <w:bCs/>
+          <w:sz w:val="32"/>
+        </w:rPr>
+        <w:t>Рисунок 2 – Форма регистрации нового пользователя</w:t>
       </w:r>
     </w:p>
     <w:p>
       <w:pPr>
         <w:jc w:val="center"/>
-        <w:rPr>
-          <w:rFonts w:ascii="Times New Roman" w:hAnsi="Times New Roman"/>
-          <w:sz w:val="32"/>
-        </w:rPr>
-      </w:pPr>
-    </w:p>
-    <w:p>
-      <w:pPr>
-        <w:jc w:val="center"/>
-        <w:rPr>
-          <w:rFonts w:ascii="Times New Roman" w:hAnsi="Times New Roman"/>
-          <w:b/>
-          <w:sz w:val="32"/>
-        </w:rPr>
-      </w:pPr>
-      <w:r>
         <w:rPr>
           <w:rFonts w:ascii="Times New Roman" w:hAnsi="Times New Roman"/>
           <w:b/>
           <w:noProof/>
           <w:sz w:val="32"/>
-        </w:rPr>
-        <w:lastRenderedPageBreak/>
+          <w:lang w:val="en-US"/>
+        </w:rPr>
+      </w:pPr>
+    </w:p>
+    <w:p>
+      <w:pPr>
+        <w:jc w:val="center"/>
+        <w:rPr>
+          <w:rFonts w:ascii="Times New Roman" w:hAnsi="Times New Roman"/>
+          <w:b/>
+          <w:sz w:val="32"/>
+          <w:lang w:val="en-US"/>
+        </w:rPr>
+      </w:pPr>
+      <w:r>
+        <w:rPr>
+          <w:rFonts w:ascii="Times New Roman" w:hAnsi="Times New Roman"/>
+          <w:b/>
+          <w:sz w:val="32"/>
+          <w:lang w:val="en-US"/>
+        </w:rPr>
         <w:drawing>
-          <wp:inline distT="0" distB="0" distL="0" distR="0" wp14:anchorId="6486DD0B" wp14:editId="566C683C">
-            <wp:extent cx="5940425" cy="4787265"/>
-            <wp:effectExtent l="19050" t="19050" r="22225" b="13335"/>
-            <wp:docPr id="13" name="Рисунок 13"/>
+          <wp:inline distT="0" distB="0" distL="0" distR="0" wp14:anchorId="4EF8043B" wp14:editId="7198C43E">
+            <wp:extent cx="5940425" cy="1363980"/>
+            <wp:effectExtent l="19050" t="19050" r="22225" b="26670"/>
+            <wp:docPr id="3" name="Рисунок 3"/>
             <wp:cNvGraphicFramePr>
               <a:graphicFrameLocks xmlns:a="http://schemas.openxmlformats.org/drawingml/2006/main" noChangeAspect="1"/>
             </wp:cNvGraphicFramePr>
@@ -1676,7 +1564,7 @@
                   <pic:spPr>
                     <a:xfrm>
                       <a:off x="0" y="0"/>
-                      <a:ext cx="5940425" cy="4787265"/>
+                      <a:ext cx="5940425" cy="1363980"/>
                     </a:xfrm>
                     <a:prstGeom prst="rect">
                       <a:avLst/>
@@ -1714,21 +1602,28 @@
           <w:rFonts w:ascii="Times New Roman" w:hAnsi="Times New Roman"/>
           <w:sz w:val="32"/>
         </w:rPr>
-        <w:t>4</w:t>
-      </w:r>
-      <w:r>
-        <w:rPr>
-          <w:rFonts w:ascii="Times New Roman" w:hAnsi="Times New Roman"/>
-          <w:sz w:val="32"/>
-        </w:rPr>
-        <w:t xml:space="preserve"> ‒ Главный экран </w:t>
-      </w:r>
-      <w:r>
-        <w:rPr>
-          <w:rFonts w:ascii="Times New Roman" w:hAnsi="Times New Roman"/>
-          <w:sz w:val="32"/>
-        </w:rPr>
-        <w:t>клиента после авторизации</w:t>
+        <w:t>3</w:t>
+      </w:r>
+      <w:r>
+        <w:rPr>
+          <w:rFonts w:ascii="Times New Roman" w:hAnsi="Times New Roman"/>
+          <w:sz w:val="32"/>
+        </w:rPr>
+        <w:t xml:space="preserve"> ‒ Форма </w:t>
+      </w:r>
+      <w:r>
+        <w:rPr>
+          <w:rFonts w:ascii="Times New Roman" w:hAnsi="Times New Roman"/>
+          <w:sz w:val="32"/>
+        </w:rPr>
+        <w:t>авторизации</w:t>
+      </w:r>
+      <w:r>
+        <w:rPr>
+          <w:rFonts w:ascii="Times New Roman" w:hAnsi="Times New Roman"/>
+          <w:sz w:val="32"/>
+        </w:rPr>
+        <w:t xml:space="preserve"> со стороны клиента</w:t>
       </w:r>
     </w:p>
     <w:p>
@@ -1736,33 +1631,30 @@
         <w:jc w:val="center"/>
         <w:rPr>
           <w:rFonts w:ascii="Times New Roman" w:hAnsi="Times New Roman"/>
+          <w:sz w:val="32"/>
+        </w:rPr>
+      </w:pPr>
+    </w:p>
+    <w:p>
+      <w:pPr>
+        <w:jc w:val="center"/>
+        <w:rPr>
+          <w:rFonts w:ascii="Times New Roman" w:hAnsi="Times New Roman"/>
           <w:b/>
           <w:sz w:val="32"/>
         </w:rPr>
       </w:pPr>
-    </w:p>
-    <w:p>
-      <w:pPr>
-        <w:jc w:val="center"/>
+      <w:r>
         <w:rPr>
           <w:rFonts w:ascii="Times New Roman" w:hAnsi="Times New Roman"/>
           <w:b/>
           <w:sz w:val="32"/>
         </w:rPr>
-      </w:pPr>
-      <w:r>
-        <w:rPr>
-          <w:rFonts w:ascii="Times New Roman" w:hAnsi="Times New Roman"/>
-          <w:b/>
-          <w:noProof/>
-          <w:sz w:val="32"/>
-        </w:rPr>
-        <w:lastRenderedPageBreak/>
         <w:drawing>
-          <wp:inline distT="0" distB="0" distL="0" distR="0" wp14:anchorId="5057F553" wp14:editId="2F567A2F">
-            <wp:extent cx="5940425" cy="4811395"/>
-            <wp:effectExtent l="19050" t="19050" r="22225" b="27305"/>
-            <wp:docPr id="14" name="Рисунок 14"/>
+          <wp:inline distT="0" distB="0" distL="0" distR="0" wp14:anchorId="54071092" wp14:editId="352CD9A0">
+            <wp:extent cx="5940425" cy="940435"/>
+            <wp:effectExtent l="19050" t="19050" r="22225" b="12065"/>
+            <wp:docPr id="4" name="Рисунок 4"/>
             <wp:cNvGraphicFramePr>
               <a:graphicFrameLocks xmlns:a="http://schemas.openxmlformats.org/drawingml/2006/main" noChangeAspect="1"/>
             </wp:cNvGraphicFramePr>
@@ -1782,7 +1674,7 @@
                   <pic:spPr>
                     <a:xfrm>
                       <a:off x="0" y="0"/>
-                      <a:ext cx="5940425" cy="4811395"/>
+                      <a:ext cx="5940425" cy="940435"/>
                     </a:xfrm>
                     <a:prstGeom prst="rect">
                       <a:avLst/>
@@ -1820,36 +1712,21 @@
           <w:rFonts w:ascii="Times New Roman" w:hAnsi="Times New Roman"/>
           <w:sz w:val="32"/>
         </w:rPr>
-        <w:t>5</w:t>
-      </w:r>
-      <w:r>
-        <w:rPr>
-          <w:rFonts w:ascii="Times New Roman" w:hAnsi="Times New Roman"/>
-          <w:sz w:val="32"/>
-        </w:rPr>
-        <w:t xml:space="preserve"> ‒ Форма для дальнейшего добавления с помощью </w:t>
-      </w:r>
-      <w:r>
-        <w:rPr>
-          <w:rFonts w:ascii="Times New Roman" w:hAnsi="Times New Roman"/>
-          <w:sz w:val="32"/>
-          <w:lang w:val="en-US"/>
-        </w:rPr>
-        <w:t>POST</w:t>
-      </w:r>
-      <w:r>
-        <w:rPr>
-          <w:rFonts w:ascii="Times New Roman" w:hAnsi="Times New Roman"/>
-          <w:sz w:val="32"/>
-        </w:rPr>
-        <w:t>-</w:t>
-      </w:r>
-      <w:r>
-        <w:rPr>
-          <w:rFonts w:ascii="Times New Roman" w:hAnsi="Times New Roman"/>
-          <w:sz w:val="32"/>
-        </w:rPr>
-        <w:t>запроса</w:t>
+        <w:t>4</w:t>
+      </w:r>
+      <w:r>
+        <w:rPr>
+          <w:rFonts w:ascii="Times New Roman" w:hAnsi="Times New Roman"/>
+          <w:sz w:val="32"/>
+        </w:rPr>
+        <w:t xml:space="preserve"> ‒ Главный экран </w:t>
+      </w:r>
+      <w:r>
+        <w:rPr>
+          <w:rFonts w:ascii="Times New Roman" w:hAnsi="Times New Roman"/>
+          <w:sz w:val="32"/>
+        </w:rPr>
+        <w:t>клиента после авторизации</w:t>
       </w:r>
     </w:p>
     <w:p>
@@ -1875,15 +1752,14 @@
         <w:rPr>
           <w:rFonts w:ascii="Times New Roman" w:hAnsi="Times New Roman"/>
           <w:b/>
-          <w:noProof/>
           <w:sz w:val="32"/>
         </w:rPr>
         <w:lastRenderedPageBreak/>
         <w:drawing>
-          <wp:inline distT="0" distB="0" distL="0" distR="0" wp14:anchorId="0C94E8CA" wp14:editId="4D7154E3">
-            <wp:extent cx="5940425" cy="4844415"/>
-            <wp:effectExtent l="0" t="0" r="0" b="0"/>
-            <wp:docPr id="15" name="Рисунок 15"/>
+          <wp:inline distT="0" distB="0" distL="0" distR="0" wp14:anchorId="118DE54E" wp14:editId="5A1A1D1F">
+            <wp:extent cx="5940425" cy="2540000"/>
+            <wp:effectExtent l="19050" t="19050" r="22225" b="12700"/>
+            <wp:docPr id="5" name="Рисунок 5"/>
             <wp:cNvGraphicFramePr>
               <a:graphicFrameLocks xmlns:a="http://schemas.openxmlformats.org/drawingml/2006/main" noChangeAspect="1"/>
             </wp:cNvGraphicFramePr>
@@ -1903,11 +1779,16 @@
                   <pic:spPr>
                     <a:xfrm>
                       <a:off x="0" y="0"/>
-                      <a:ext cx="5940425" cy="4844415"/>
+                      <a:ext cx="5940425" cy="2540000"/>
                     </a:xfrm>
                     <a:prstGeom prst="rect">
                       <a:avLst/>
                     </a:prstGeom>
+                    <a:ln>
+                      <a:solidFill>
+                        <a:schemeClr val="tx1"/>
+                      </a:solidFill>
+                    </a:ln>
                   </pic:spPr>
                 </pic:pic>
               </a:graphicData>
@@ -1936,35 +1817,36 @@
           <w:rFonts w:ascii="Times New Roman" w:hAnsi="Times New Roman"/>
           <w:sz w:val="32"/>
         </w:rPr>
-        <w:t>6</w:t>
-      </w:r>
-      <w:r>
-        <w:rPr>
-          <w:rFonts w:ascii="Times New Roman" w:hAnsi="Times New Roman"/>
-          <w:sz w:val="32"/>
-        </w:rPr>
-        <w:t xml:space="preserve"> </w:t>
-      </w:r>
-      <w:r>
-        <w:rPr>
-          <w:rFonts w:ascii="Times New Roman" w:hAnsi="Times New Roman"/>
-          <w:sz w:val="32"/>
-        </w:rPr>
-        <w:t xml:space="preserve">‒ </w:t>
-      </w:r>
-      <w:r>
-        <w:rPr>
-          <w:rFonts w:ascii="Times New Roman" w:hAnsi="Times New Roman"/>
-          <w:sz w:val="32"/>
-        </w:rPr>
-        <w:t>Главный экран клиента после добавления</w:t>
-      </w:r>
-      <w:r>
-        <w:rPr>
-          <w:rFonts w:ascii="Times New Roman" w:hAnsi="Times New Roman"/>
-          <w:sz w:val="32"/>
-        </w:rPr>
-        <w:t xml:space="preserve"> студента в университет</w:t>
+        <w:t>5</w:t>
+      </w:r>
+      <w:r>
+        <w:rPr>
+          <w:rFonts w:ascii="Times New Roman" w:hAnsi="Times New Roman"/>
+          <w:sz w:val="32"/>
+        </w:rPr>
+        <w:t xml:space="preserve"> ‒ Форма для дальнейшего добавления с помощью </w:t>
+      </w:r>
+      <w:r>
+        <w:rPr>
+          <w:rFonts w:ascii="Times New Roman" w:hAnsi="Times New Roman"/>
+          <w:sz w:val="32"/>
+          <w:lang w:val="en-US"/>
+        </w:rPr>
+        <w:t>POST</w:t>
+      </w:r>
+      <w:r>
+        <w:rPr>
+          <w:rFonts w:ascii="Times New Roman" w:hAnsi="Times New Roman"/>
+          <w:sz w:val="32"/>
+        </w:rPr>
+        <w:t>-</w:t>
+      </w:r>
+      <w:r>
+        <w:rPr>
+          <w:rFonts w:ascii="Times New Roman" w:hAnsi="Times New Roman"/>
+          <w:sz w:val="32"/>
+        </w:rPr>
+        <w:t>запроса</w:t>
       </w:r>
     </w:p>
     <w:p>
@@ -1972,6 +1854,7 @@
         <w:jc w:val="center"/>
         <w:rPr>
           <w:rFonts w:ascii="Times New Roman" w:hAnsi="Times New Roman"/>
+          <w:b/>
           <w:sz w:val="32"/>
         </w:rPr>
       </w:pPr>
@@ -1981,21 +1864,21 @@
         <w:jc w:val="center"/>
         <w:rPr>
           <w:rFonts w:ascii="Times New Roman" w:hAnsi="Times New Roman"/>
-          <w:sz w:val="32"/>
-        </w:rPr>
-      </w:pPr>
-      <w:r>
-        <w:rPr>
-          <w:rFonts w:ascii="Times New Roman" w:hAnsi="Times New Roman"/>
-          <w:noProof/>
-          <w:sz w:val="32"/>
-        </w:rPr>
-        <w:lastRenderedPageBreak/>
+          <w:b/>
+          <w:sz w:val="32"/>
+        </w:rPr>
+      </w:pPr>
+      <w:r>
+        <w:rPr>
+          <w:rFonts w:ascii="Times New Roman" w:hAnsi="Times New Roman"/>
+          <w:b/>
+          <w:sz w:val="32"/>
+        </w:rPr>
         <w:drawing>
-          <wp:inline distT="0" distB="0" distL="0" distR="0" wp14:anchorId="7F181BF2" wp14:editId="4407E333">
-            <wp:extent cx="5940425" cy="4603115"/>
-            <wp:effectExtent l="0" t="0" r="0" b="0"/>
-            <wp:docPr id="16" name="Рисунок 16"/>
+          <wp:inline distT="0" distB="0" distL="0" distR="0" wp14:anchorId="1C9E5250" wp14:editId="677D9DF9">
+            <wp:extent cx="5940425" cy="1384300"/>
+            <wp:effectExtent l="19050" t="19050" r="22225" b="25400"/>
+            <wp:docPr id="6" name="Рисунок 6"/>
             <wp:cNvGraphicFramePr>
               <a:graphicFrameLocks xmlns:a="http://schemas.openxmlformats.org/drawingml/2006/main" noChangeAspect="1"/>
             </wp:cNvGraphicFramePr>
@@ -2015,11 +1898,16 @@
                   <pic:spPr>
                     <a:xfrm>
                       <a:off x="0" y="0"/>
-                      <a:ext cx="5940425" cy="4603115"/>
+                      <a:ext cx="5940425" cy="1384300"/>
                     </a:xfrm>
                     <a:prstGeom prst="rect">
                       <a:avLst/>
                     </a:prstGeom>
+                    <a:ln>
+                      <a:solidFill>
+                        <a:schemeClr val="tx1"/>
+                      </a:solidFill>
+                    </a:ln>
                   </pic:spPr>
                 </pic:pic>
               </a:graphicData>
@@ -2048,6 +1936,122 @@
           <w:rFonts w:ascii="Times New Roman" w:hAnsi="Times New Roman"/>
           <w:sz w:val="32"/>
         </w:rPr>
+        <w:t>6</w:t>
+      </w:r>
+      <w:r>
+        <w:rPr>
+          <w:rFonts w:ascii="Times New Roman" w:hAnsi="Times New Roman"/>
+          <w:sz w:val="32"/>
+        </w:rPr>
+        <w:t xml:space="preserve"> </w:t>
+      </w:r>
+      <w:r>
+        <w:rPr>
+          <w:rFonts w:ascii="Times New Roman" w:hAnsi="Times New Roman"/>
+          <w:sz w:val="32"/>
+        </w:rPr>
+        <w:t xml:space="preserve">‒ </w:t>
+      </w:r>
+      <w:r>
+        <w:rPr>
+          <w:rFonts w:ascii="Times New Roman" w:hAnsi="Times New Roman"/>
+          <w:sz w:val="32"/>
+        </w:rPr>
+        <w:t>Главный экран клиента после добавления</w:t>
+      </w:r>
+      <w:r>
+        <w:rPr>
+          <w:rFonts w:ascii="Times New Roman" w:hAnsi="Times New Roman"/>
+          <w:sz w:val="32"/>
+        </w:rPr>
+        <w:t xml:space="preserve"> студента в университет</w:t>
+      </w:r>
+    </w:p>
+    <w:p>
+      <w:pPr>
+        <w:jc w:val="center"/>
+        <w:rPr>
+          <w:rFonts w:ascii="Times New Roman" w:hAnsi="Times New Roman"/>
+          <w:sz w:val="32"/>
+        </w:rPr>
+      </w:pPr>
+    </w:p>
+    <w:p>
+      <w:pPr>
+        <w:jc w:val="center"/>
+        <w:rPr>
+          <w:rFonts w:ascii="Times New Roman" w:hAnsi="Times New Roman"/>
+          <w:sz w:val="32"/>
+        </w:rPr>
+      </w:pPr>
+      <w:r>
+        <w:rPr>
+          <w:rFonts w:ascii="Times New Roman" w:hAnsi="Times New Roman"/>
+          <w:sz w:val="32"/>
+        </w:rPr>
+        <w:lastRenderedPageBreak/>
+        <w:drawing>
+          <wp:inline distT="0" distB="0" distL="0" distR="0" wp14:anchorId="5915316F" wp14:editId="30937C77">
+            <wp:extent cx="5940425" cy="3112770"/>
+            <wp:effectExtent l="19050" t="19050" r="22225" b="11430"/>
+            <wp:docPr id="7" name="Рисунок 7"/>
+            <wp:cNvGraphicFramePr>
+              <a:graphicFrameLocks xmlns:a="http://schemas.openxmlformats.org/drawingml/2006/main" noChangeAspect="1"/>
+            </wp:cNvGraphicFramePr>
+            <a:graphic xmlns:a="http://schemas.openxmlformats.org/drawingml/2006/main">
+              <a:graphicData uri="http://schemas.openxmlformats.org/drawingml/2006/picture">
+                <pic:pic xmlns:pic="http://schemas.openxmlformats.org/drawingml/2006/picture">
+                  <pic:nvPicPr>
+                    <pic:cNvPr id="1" name=""/>
+                    <pic:cNvPicPr/>
+                  </pic:nvPicPr>
+                  <pic:blipFill>
+                    <a:blip r:embed="rId13"/>
+                    <a:stretch>
+                      <a:fillRect/>
+                    </a:stretch>
+                  </pic:blipFill>
+                  <pic:spPr>
+                    <a:xfrm>
+                      <a:off x="0" y="0"/>
+                      <a:ext cx="5940425" cy="3112770"/>
+                    </a:xfrm>
+                    <a:prstGeom prst="rect">
+                      <a:avLst/>
+                    </a:prstGeom>
+                    <a:ln>
+                      <a:solidFill>
+                        <a:schemeClr val="tx1"/>
+                      </a:solidFill>
+                    </a:ln>
+                  </pic:spPr>
+                </pic:pic>
+              </a:graphicData>
+            </a:graphic>
+          </wp:inline>
+        </w:drawing>
+      </w:r>
+    </w:p>
+    <w:p>
+      <w:pPr>
+        <w:jc w:val="center"/>
+        <w:rPr>
+          <w:rFonts w:ascii="Times New Roman" w:hAnsi="Times New Roman"/>
+          <w:sz w:val="32"/>
+        </w:rPr>
+      </w:pPr>
+      <w:r>
+        <w:rPr>
+          <w:rFonts w:ascii="Times New Roman" w:hAnsi="Times New Roman"/>
+          <w:sz w:val="32"/>
+        </w:rPr>
+        <w:t xml:space="preserve">Рис. </w:t>
+      </w:r>
+      <w:r>
+        <w:rPr>
+          <w:rFonts w:ascii="Times New Roman" w:hAnsi="Times New Roman"/>
+          <w:sz w:val="32"/>
+        </w:rPr>
         <w:t>7</w:t>
       </w:r>
       <w:r>
@@ -2069,7 +2073,21 @@
           <w:rFonts w:ascii="Times New Roman" w:hAnsi="Times New Roman"/>
           <w:sz w:val="32"/>
         </w:rPr>
-        <w:t>Отображение в БД</w:t>
+        <w:t xml:space="preserve">Отображение в </w:t>
+      </w:r>
+      <w:r>
+        <w:rPr>
+          <w:rFonts w:ascii="Times New Roman" w:hAnsi="Times New Roman"/>
+          <w:sz w:val="32"/>
+        </w:rPr>
+        <w:t>СУ</w:t>
+      </w:r>
+      <w:r>
+        <w:rPr>
+          <w:rFonts w:ascii="Times New Roman" w:hAnsi="Times New Roman"/>
+          <w:sz w:val="32"/>
+        </w:rPr>
+        <w:t>БД</w:t>
       </w:r>
       <w:r>
         <w:rPr>
@@ -3951,4 +3969,16 @@
     </a:ext>
   </a:extLst>
 </a:theme>
+</file>
+
+<file path=customXml/item1.xml><?xml version="1.0" encoding="utf-8"?>
+<b:Sources xmlns:b="http://schemas.openxmlformats.org/officeDocument/2006/bibliography" xmlns="http://schemas.openxmlformats.org/officeDocument/2006/bibliography" SelectedStyle="\APASixthEditionOfficeOnline.xsl" StyleName="APA" Version="6"/>
+</file>
+
+<file path=customXml/itemProps1.xml><?xml version="1.0" encoding="utf-8"?>
+<ds:datastoreItem xmlns:ds="http://schemas.openxmlformats.org/officeDocument/2006/customXml" ds:itemID="{7AA01C0A-47A5-4BB0-996E-D8FB425395AB}">
+  <ds:schemaRefs>
+    <ds:schemaRef ds:uri="http://schemas.openxmlformats.org/officeDocument/2006/bibliography"/>
+  </ds:schemaRefs>
+</ds:datastoreItem>
 </file>
</xml_diff>